<commit_message>
Engenharia - Casos de teste 55 (Historico)
</commit_message>
<xml_diff>
--- a/Engenharia/Casos de Testes/User Stories com padrão MGP/MGP 55 Fazer Melhoria (Histórico de Comentários) - Casos de Teste Gerenciamento Pampatec.docx
+++ b/Engenharia/Casos de Testes/User Stories com padrão MGP/MGP 55 Fazer Melhoria (Histórico de Comentários) - Casos de Teste Gerenciamento Pampatec.docx
@@ -80,17 +80,7 @@
                 <w:sz w:val="30"/>
                 <w:szCs w:val="30"/>
               </w:rPr>
-              <w:t>Fazer M</w:t>
-            </w:r>
-            <w:bookmarkStart w:id="0" w:name="_GoBack"/>
-            <w:bookmarkEnd w:id="0"/>
-            <w:r>
-              <w:rPr>
-                <w:b/>
-                <w:sz w:val="30"/>
-                <w:szCs w:val="30"/>
-              </w:rPr>
-              <w:t>elhoria &lt;Histórico de Comentários&gt; 55</w:t>
+              <w:t>Fazer Melhoria &lt;Histórico de Comentários&gt; 55</w:t>
             </w:r>
           </w:p>
         </w:tc>
@@ -338,7 +328,12 @@
               <w:jc w:val="both"/>
             </w:pPr>
             <w:r>
-              <w:t xml:space="preserve">Deve ser aberta uma área abaixo da caixa de texto do item (ou abaixo da área de adicionar comentário, se estiver aberta). </w:t>
+              <w:t>Deve ser aberta uma área abaixo da caixa de tex</w:t>
+            </w:r>
+            <w:bookmarkStart w:id="0" w:name="_GoBack"/>
+            <w:bookmarkEnd w:id="0"/>
+            <w:r>
+              <w:t xml:space="preserve">to do item (ou abaixo da área de adicionar comentário, se estiver aberta). </w:t>
             </w:r>
           </w:p>
         </w:tc>
@@ -354,6 +349,13 @@
                 <w:highlight w:val="yellow"/>
               </w:rPr>
             </w:pPr>
+            <w:r>
+              <w:rPr>
+                <w:szCs w:val="20"/>
+                <w:highlight w:val="green"/>
+              </w:rPr>
+              <w:t>Aprovado</w:t>
+            </w:r>
           </w:p>
         </w:tc>
       </w:tr>
@@ -462,19 +464,7 @@
               <w:rPr>
                 <w:b/>
               </w:rPr>
-              <w:t xml:space="preserve">O Gerente de relacionamento (na Pré-Avaliação) clica no botão Histórico de Comentários pela </w:t>
-            </w:r>
-            <w:r>
-              <w:rPr>
-                <w:b/>
-              </w:rPr>
-              <w:t>segunda vez</w:t>
-            </w:r>
-            <w:r>
-              <w:rPr>
-                <w:b/>
-              </w:rPr>
-              <w:t xml:space="preserve"> (em todos os 23 campos)</w:t>
+              <w:t>O Gerente de relacionamento (na Pré-Avaliação) clica no botão Histórico de Comentários pela segunda vez (em todos os 23 campos)</w:t>
             </w:r>
           </w:p>
         </w:tc>
@@ -487,10 +477,7 @@
               <w:jc w:val="both"/>
             </w:pPr>
             <w:r>
-              <w:t xml:space="preserve">Deve ser fechada </w:t>
-            </w:r>
-            <w:r>
-              <w:t>a área abaixo da caixa de texto do item (ou abaixo da área de adicionar comentário, se estiver aberta).</w:t>
+              <w:t>Deve ser fechada a área abaixo da caixa de texto do item (ou abaixo da área de adicionar comentário, se estiver aberta).</w:t>
             </w:r>
           </w:p>
         </w:tc>
@@ -978,13 +965,7 @@
               <w:rPr>
                 <w:b/>
               </w:rPr>
-              <w:t>Há</w:t>
-            </w:r>
-            <w:r>
-              <w:rPr>
-                <w:b/>
-              </w:rPr>
-              <w:t xml:space="preserve"> </w:t>
+              <w:t xml:space="preserve">Há </w:t>
             </w:r>
             <w:r>
               <w:rPr>
@@ -2518,7 +2499,7 @@
   <a:extraClrSchemeLst/>
   <a:extLst>
     <a:ext uri="{05A4C25C-085E-4340-85A3-A5531E510DB2}">
-      <thm15:themeFamily xmlns:thm15="http://schemas.microsoft.com/office/thememl/2012/main" xmlns="" name="Office Theme" id="{62F939B6-93AF-4DB8-9C6B-D6C7DFDC589F}" vid="{4A3C46E8-61CC-4603-A589-7422A47A8E4A}"/>
+      <thm15:themeFamily xmlns="" xmlns:thm15="http://schemas.microsoft.com/office/thememl/2012/main" name="Office Theme" id="{62F939B6-93AF-4DB8-9C6B-D6C7DFDC589F}" vid="{4A3C46E8-61CC-4603-A589-7422A47A8E4A}"/>
     </a:ext>
   </a:extLst>
 </a:theme>

</xml_diff>

<commit_message>
Engenharia - Execução dos casos de teste de MGP 55 (Histórico)
</commit_message>
<xml_diff>
--- a/Engenharia/Casos de Testes/User Stories com padrão MGP/MGP 55 Fazer Melhoria (Histórico de Comentários) - Casos de Teste Gerenciamento Pampatec.docx
+++ b/Engenharia/Casos de Testes/User Stories com padrão MGP/MGP 55 Fazer Melhoria (Histórico de Comentários) - Casos de Teste Gerenciamento Pampatec.docx
@@ -328,12 +328,7 @@
               <w:jc w:val="both"/>
             </w:pPr>
             <w:r>
-              <w:t>Deve ser aberta uma área abaixo da caixa de tex</w:t>
-            </w:r>
-            <w:bookmarkStart w:id="0" w:name="_GoBack"/>
-            <w:bookmarkEnd w:id="0"/>
-            <w:r>
-              <w:t xml:space="preserve">to do item (ou abaixo da área de adicionar comentário, se estiver aberta). </w:t>
+              <w:t xml:space="preserve">Deve ser aberta uma área abaixo da caixa de texto do item (ou abaixo da área de adicionar comentário, se estiver aberta). </w:t>
             </w:r>
           </w:p>
         </w:tc>
@@ -492,6 +487,13 @@
                 <w:highlight w:val="yellow"/>
               </w:rPr>
             </w:pPr>
+            <w:r>
+              <w:rPr>
+                <w:szCs w:val="20"/>
+                <w:highlight w:val="green"/>
+              </w:rPr>
+              <w:t>Aprovado</w:t>
+            </w:r>
           </w:p>
         </w:tc>
       </w:tr>
@@ -689,6 +691,13 @@
                 <w:highlight w:val="yellow"/>
               </w:rPr>
             </w:pPr>
+            <w:r>
+              <w:rPr>
+                <w:color w:val="FF0000"/>
+                <w:highlight w:val="yellow"/>
+              </w:rPr>
+              <w:t>Reprovado</w:t>
+            </w:r>
           </w:p>
         </w:tc>
       </w:tr>
@@ -825,7 +834,33 @@
               <w:rPr>
                 <w:b/>
               </w:rPr>
-              <w:t>O Gerente de relacionamento (na Pré-Avaliação) clica no botão Histórico de Comentários pela segunda vez (em todos os 23 campos)</w:t>
+              <w:t>O Gerente de relacionamento (na Pré-Avaliação) clica no botão Histórico</w:t>
+            </w:r>
+            <w:r>
+              <w:rPr>
+                <w:b/>
+              </w:rPr>
+              <w:t xml:space="preserve"> de Comentários</w:t>
+            </w:r>
+            <w:proofErr w:type="gramStart"/>
+            <w:r>
+              <w:rPr>
+                <w:b/>
+              </w:rPr>
+              <w:t xml:space="preserve"> </w:t>
+            </w:r>
+            <w:r>
+              <w:rPr>
+                <w:b/>
+              </w:rPr>
+              <w:t xml:space="preserve"> </w:t>
+            </w:r>
+            <w:proofErr w:type="gramEnd"/>
+            <w:r>
+              <w:rPr>
+                <w:b/>
+              </w:rPr>
+              <w:t>(em todos os 23 campos)</w:t>
             </w:r>
           </w:p>
         </w:tc>
@@ -853,6 +888,13 @@
                 <w:highlight w:val="yellow"/>
               </w:rPr>
             </w:pPr>
+            <w:r>
+              <w:rPr>
+                <w:szCs w:val="20"/>
+                <w:highlight w:val="green"/>
+              </w:rPr>
+              <w:t>Aprovado</w:t>
+            </w:r>
           </w:p>
         </w:tc>
       </w:tr>
@@ -996,7 +1038,7 @@
               <w:rPr>
                 <w:b/>
               </w:rPr>
-              <w:t>O Gerente de relacionamento clica no botão Histórico de Comentários pela primeira vez (em todos os 23 campos)</w:t>
+              <w:t>O Gerente de relacionamento clica no botão Histórico de Comentários (em todos os 23 campos)</w:t>
             </w:r>
           </w:p>
         </w:tc>
@@ -1024,6 +1066,13 @@
                 <w:highlight w:val="yellow"/>
               </w:rPr>
             </w:pPr>
+            <w:r>
+              <w:rPr>
+                <w:szCs w:val="20"/>
+                <w:highlight w:val="green"/>
+              </w:rPr>
+              <w:t>Aprovado</w:t>
+            </w:r>
           </w:p>
         </w:tc>
       </w:tr>
@@ -1170,13 +1219,8 @@
               <w:t>Cada comentário deve s</w:t>
             </w:r>
             <w:r>
-              <w:t xml:space="preserve">er </w:t>
-            </w:r>
-            <w:proofErr w:type="gramStart"/>
-            <w:r>
-              <w:t>separados</w:t>
-            </w:r>
-            <w:proofErr w:type="gramEnd"/>
+              <w:t>er separado</w:t>
+            </w:r>
             <w:r>
               <w:t xml:space="preserve"> por uma divisória </w:t>
             </w:r>
@@ -1196,6 +1240,15 @@
                 <w:highlight w:val="yellow"/>
               </w:rPr>
             </w:pPr>
+            <w:r>
+              <w:rPr>
+                <w:szCs w:val="20"/>
+                <w:highlight w:val="green"/>
+              </w:rPr>
+              <w:t>Aprovado</w:t>
+            </w:r>
+            <w:bookmarkStart w:id="0" w:name="_GoBack"/>
+            <w:bookmarkEnd w:id="0"/>
           </w:p>
         </w:tc>
       </w:tr>
@@ -2499,7 +2552,7 @@
   <a:extraClrSchemeLst/>
   <a:extLst>
     <a:ext uri="{05A4C25C-085E-4340-85A3-A5531E510DB2}">
-      <thm15:themeFamily xmlns="" xmlns:thm15="http://schemas.microsoft.com/office/thememl/2012/main" name="Office Theme" id="{62F939B6-93AF-4DB8-9C6B-D6C7DFDC589F}" vid="{4A3C46E8-61CC-4603-A589-7422A47A8E4A}"/>
+      <thm15:themeFamily xmlns:thm15="http://schemas.microsoft.com/office/thememl/2012/main" xmlns="" name="Office Theme" id="{62F939B6-93AF-4DB8-9C6B-D6C7DFDC589F}" vid="{4A3C46E8-61CC-4603-A589-7422A47A8E4A}"/>
     </a:ext>
   </a:extLst>
 </a:theme>

</xml_diff>